<commit_message>
June 13 2023 Xmodem initial byte fix
</commit_message>
<xml_diff>
--- a/Status/H89 ESP32 Interface Status 220622.docx
+++ b/Status/H89 ESP32 Interface Status 220622.docx
@@ -1,6 +1,6 @@
 
 <file path=word/document.xml><?xml version="1.0" encoding="utf-8"?>
-<w:document xmlns:wpc="http://schemas.microsoft.com/office/word/2010/wordprocessingCanvas" xmlns:cx="http://schemas.microsoft.com/office/drawing/2014/chartex" xmlns:cx1="http://schemas.microsoft.com/office/drawing/2015/9/8/chartex" xmlns:cx2="http://schemas.microsoft.com/office/drawing/2015/10/21/chartex" xmlns:cx3="http://schemas.microsoft.com/office/drawing/2016/5/9/chartex" xmlns:cx4="http://schemas.microsoft.com/office/drawing/2016/5/10/chartex" xmlns:cx5="http://schemas.microsoft.com/office/drawing/2016/5/11/chartex" xmlns:cx6="http://schemas.microsoft.com/office/drawing/2016/5/12/chartex" xmlns:cx7="http://schemas.microsoft.com/office/drawing/2016/5/13/chartex" xmlns:cx8="http://schemas.microsoft.com/office/drawing/2016/5/14/chartex" xmlns:mc="http://schemas.openxmlformats.org/markup-compatibility/2006" xmlns:aink="http://schemas.microsoft.com/office/drawing/2016/ink" xmlns:am3d="http://schemas.microsoft.com/office/drawing/2017/model3d" xmlns:o="urn:schemas-microsoft-com:office:office" xmlns:oel="http://schemas.microsoft.com/office/2019/extlst" xmlns:r="http://schemas.openxmlformats.org/officeDocument/2006/relationships" xmlns:m="http://schemas.openxmlformats.org/officeDocument/2006/math" xmlns:v="urn:schemas-microsoft-com:vml" xmlns:wp14="http://schemas.microsoft.com/office/word/2010/wordprocessingDrawing" xmlns:wp="http://schemas.openxmlformats.org/drawingml/2006/wordprocessingDrawing" xmlns:w10="urn:schemas-microsoft-com:office:word" xmlns:w="http://schemas.openxmlformats.org/wordprocessingml/2006/main" xmlns:w14="http://schemas.microsoft.com/office/word/2010/wordml" xmlns:w15="http://schemas.microsoft.com/office/word/2012/wordml" xmlns:w16cex="http://schemas.microsoft.com/office/word/2018/wordml/cex" xmlns:w16cid="http://schemas.microsoft.com/office/word/2016/wordml/cid" xmlns:w16="http://schemas.microsoft.com/office/word/2018/wordml" xmlns:w16sdtdh="http://schemas.microsoft.com/office/word/2020/wordml/sdtdatahash" xmlns:w16se="http://schemas.microsoft.com/office/word/2015/wordml/symex" xmlns:wpg="http://schemas.microsoft.com/office/word/2010/wordprocessingGroup" xmlns:wpi="http://schemas.microsoft.com/office/word/2010/wordprocessingInk" xmlns:wne="http://schemas.microsoft.com/office/word/2006/wordml" xmlns:wps="http://schemas.microsoft.com/office/word/2010/wordprocessingShape" mc:Ignorable="w14 w15 w16se w16cid w16 w16cex w16sdtdh wp14">
+<w:document xmlns:wpc="http://schemas.microsoft.com/office/word/2010/wordprocessingCanvas" xmlns:cx="http://schemas.microsoft.com/office/drawing/2014/chartex" xmlns:cx1="http://schemas.microsoft.com/office/drawing/2015/9/8/chartex" xmlns:cx2="http://schemas.microsoft.com/office/drawing/2015/10/21/chartex" xmlns:cx3="http://schemas.microsoft.com/office/drawing/2016/5/9/chartex" xmlns:cx4="http://schemas.microsoft.com/office/drawing/2016/5/10/chartex" xmlns:cx5="http://schemas.microsoft.com/office/drawing/2016/5/11/chartex" xmlns:cx6="http://schemas.microsoft.com/office/drawing/2016/5/12/chartex" xmlns:cx7="http://schemas.microsoft.com/office/drawing/2016/5/13/chartex" xmlns:cx8="http://schemas.microsoft.com/office/drawing/2016/5/14/chartex" xmlns:mc="http://schemas.openxmlformats.org/markup-compatibility/2006" xmlns:aink="http://schemas.microsoft.com/office/drawing/2016/ink" xmlns:am3d="http://schemas.microsoft.com/office/drawing/2017/model3d" xmlns:o="urn:schemas-microsoft-com:office:office" xmlns:oel="http://schemas.microsoft.com/office/2019/extlst" xmlns:r="http://schemas.openxmlformats.org/officeDocument/2006/relationships" xmlns:m="http://schemas.openxmlformats.org/officeDocument/2006/math" xmlns:v="urn:schemas-microsoft-com:vml" xmlns:wp14="http://schemas.microsoft.com/office/word/2010/wordprocessingDrawing" xmlns:wp="http://schemas.openxmlformats.org/drawingml/2006/wordprocessingDrawing" xmlns:w10="urn:schemas-microsoft-com:office:word" xmlns:w="http://schemas.openxmlformats.org/wordprocessingml/2006/main" xmlns:w14="http://schemas.microsoft.com/office/word/2010/wordml" xmlns:w15="http://schemas.microsoft.com/office/word/2012/wordml" xmlns:w16cex="http://schemas.microsoft.com/office/word/2018/wordml/cex" xmlns:w16cid="http://schemas.microsoft.com/office/word/2016/wordml/cid" xmlns:w16="http://schemas.microsoft.com/office/word/2018/wordml" xmlns:w16du="http://schemas.microsoft.com/office/word/2023/wordml/word16du" xmlns:w16sdtdh="http://schemas.microsoft.com/office/word/2020/wordml/sdtdatahash" xmlns:w16se="http://schemas.microsoft.com/office/word/2015/wordml/symex" xmlns:wpg="http://schemas.microsoft.com/office/word/2010/wordprocessingGroup" xmlns:wpi="http://schemas.microsoft.com/office/word/2010/wordprocessingInk" xmlns:wne="http://schemas.microsoft.com/office/word/2006/wordml" xmlns:wps="http://schemas.microsoft.com/office/word/2010/wordprocessingShape" mc:Ignorable="w14 w15 w16se w16cid w16 w16cex w16sdtdh wp14">
   <w:body>
     <w:p>
       <w:pPr>
@@ -1484,8 +1484,21 @@
         </w:numPr>
       </w:pPr>
       <w:r>
-        <w:t>Added commands to transfer files between the esp32 and H89 using a xmodem protocol</w:t>
-      </w:r>
+        <w:t xml:space="preserve">Added commands to transfer files between the esp32 and H89 using a </w:t>
+      </w:r>
+      <w:proofErr w:type="spellStart"/>
+      <w:r>
+        <w:t>xmodem</w:t>
+      </w:r>
+      <w:proofErr w:type="spellEnd"/>
+      <w:r>
+        <w:t xml:space="preserve"> </w:t>
+      </w:r>
+      <w:proofErr w:type="gramStart"/>
+      <w:r>
+        <w:t>protocol</w:t>
+      </w:r>
+      <w:proofErr w:type="gramEnd"/>
     </w:p>
     <w:p>
       <w:pPr>
@@ -1496,7 +1509,15 @@
         </w:numPr>
       </w:pPr>
       <w:r>
-        <w:t>Added H89 command to get file list from the esp32 micro SD card</w:t>
+        <w:t xml:space="preserve">Added H89 command to get file list from the esp32 </w:t>
+      </w:r>
+      <w:proofErr w:type="gramStart"/>
+      <w:r>
+        <w:t>micro SD</w:t>
+      </w:r>
+      <w:proofErr w:type="gramEnd"/>
+      <w:r>
+        <w:t xml:space="preserve"> card</w:t>
       </w:r>
     </w:p>
     <w:p>
@@ -1508,8 +1529,13 @@
         </w:numPr>
       </w:pPr>
       <w:r>
-        <w:t>Added H89 command to report current esp32 status</w:t>
-      </w:r>
+        <w:t xml:space="preserve">Added H89 command to report current esp32 </w:t>
+      </w:r>
+      <w:proofErr w:type="gramStart"/>
+      <w:r>
+        <w:t>status</w:t>
+      </w:r>
+      <w:proofErr w:type="gramEnd"/>
     </w:p>
     <w:p>
       <w:pPr>
@@ -1520,8 +1546,13 @@
         </w:numPr>
       </w:pPr>
       <w:r>
-        <w:t>Added H89 command to reboot esp32</w:t>
-      </w:r>
+        <w:t xml:space="preserve">Added H89 command to reboot </w:t>
+      </w:r>
+      <w:proofErr w:type="gramStart"/>
+      <w:r>
+        <w:t>esp32</w:t>
+      </w:r>
+      <w:proofErr w:type="gramEnd"/>
     </w:p>
     <w:p>
       <w:pPr>
@@ -1535,16 +1566,29 @@
     </w:p>
     <w:p>
       <w:r>
-        <w:t>The breadboard is currently undergoing software design/ testing. The hardware design is stable. It has a input, output, and status register. The ESP32</w:t>
+        <w:t xml:space="preserve">The breadboard is currently undergoing software design/ testing. The hardware design is stable. It has </w:t>
+      </w:r>
+      <w:proofErr w:type="gramStart"/>
+      <w:r>
+        <w:t>a</w:t>
+      </w:r>
+      <w:proofErr w:type="gramEnd"/>
+      <w:r>
+        <w:t xml:space="preserve"> input, output, and status register. The ESP32</w:t>
       </w:r>
       <w:r>
         <w:t xml:space="preserve"> uses three </w:t>
       </w:r>
+      <w:proofErr w:type="gramStart"/>
       <w:r>
         <w:t>interrupt</w:t>
       </w:r>
       <w:r>
-        <w:t xml:space="preserve">s: </w:t>
+        <w:t>s</w:t>
+      </w:r>
+      <w:proofErr w:type="gramEnd"/>
+      <w:r>
+        <w:t xml:space="preserve">: </w:t>
       </w:r>
       <w:r>
         <w:t>writes to Port 7E</w:t>
@@ -1786,13 +1830,13 @@
       <w:pPr>
         <w:pStyle w:val="Heading1"/>
       </w:pPr>
-      <w:bookmarkStart w:id="3" w:name="_Hlk101123486"/>
-      <w:bookmarkStart w:id="4" w:name="_Toc106825652"/>
+      <w:bookmarkStart w:id="3" w:name="_Toc106825652"/>
+      <w:bookmarkStart w:id="4" w:name="_Hlk101123486"/>
       <w:r>
         <w:lastRenderedPageBreak/>
         <w:t>Hardware Design</w:t>
       </w:r>
-      <w:bookmarkEnd w:id="4"/>
+      <w:bookmarkEnd w:id="3"/>
     </w:p>
     <w:p>
       <w:pPr>
@@ -1849,8 +1893,19 @@
           <w:sz w:val="24"/>
           <w:szCs w:val="24"/>
         </w:rPr>
-        <w:t>interface is designed to use the three of the H-17 port addresses</w:t>
-      </w:r>
+        <w:t xml:space="preserve">interface is designed to use the three of the H-17 port </w:t>
+      </w:r>
+      <w:proofErr w:type="gramStart"/>
+      <w:r>
+        <w:rPr>
+          <w:rFonts w:cs="Times New Roman"/>
+          <w:color w:val="000000" w:themeColor="text1"/>
+          <w:sz w:val="24"/>
+          <w:szCs w:val="24"/>
+        </w:rPr>
+        <w:t>addresses</w:t>
+      </w:r>
+      <w:proofErr w:type="gramEnd"/>
     </w:p>
     <w:p>
       <w:pPr>
@@ -1911,8 +1966,19 @@
                 <w:bCs/>
                 <w:color w:val="000000"/>
               </w:rPr>
-              <w:t>H-89 Addr</w:t>
-            </w:r>
+              <w:t xml:space="preserve">H-89 </w:t>
+            </w:r>
+            <w:proofErr w:type="spellStart"/>
+            <w:r>
+              <w:rPr>
+                <w:rFonts w:eastAsia="Times New Roman" w:cs="Times New Roman"/>
+                <w:b/>
+                <w:bCs/>
+                <w:color w:val="000000"/>
+              </w:rPr>
+              <w:t>Addr</w:t>
+            </w:r>
+            <w:proofErr w:type="spellEnd"/>
           </w:p>
         </w:tc>
         <w:tc>
@@ -3390,7 +3456,7 @@
           </w:p>
         </w:tc>
       </w:tr>
-      <w:bookmarkEnd w:id="3"/>
+      <w:bookmarkEnd w:id="4"/>
     </w:tbl>
     <w:p>
       <w:pPr>
@@ -4068,6 +4134,7 @@
                 <w:color w:val="000000"/>
               </w:rPr>
             </w:pPr>
+            <w:proofErr w:type="spellStart"/>
             <w:r>
               <w:rPr>
                 <w:rFonts w:eastAsia="Times New Roman" w:cs="Times New Roman"/>
@@ -4075,6 +4142,7 @@
               </w:rPr>
               <w:t>Disk|Head</w:t>
             </w:r>
+            <w:proofErr w:type="spellEnd"/>
           </w:p>
         </w:tc>
         <w:tc>
@@ -4099,6 +4167,7 @@
                 <w:color w:val="000000"/>
               </w:rPr>
             </w:pPr>
+            <w:proofErr w:type="spellStart"/>
             <w:r>
               <w:rPr>
                 <w:rFonts w:eastAsia="Times New Roman" w:cs="Times New Roman"/>
@@ -4106,6 +4175,7 @@
               </w:rPr>
               <w:t>Track|Sector</w:t>
             </w:r>
+            <w:proofErr w:type="spellEnd"/>
           </w:p>
         </w:tc>
         <w:tc>
@@ -4290,6 +4360,7 @@
                 <w:color w:val="000000"/>
               </w:rPr>
             </w:pPr>
+            <w:proofErr w:type="spellStart"/>
             <w:r>
               <w:rPr>
                 <w:rFonts w:eastAsia="Times New Roman" w:cs="Times New Roman"/>
@@ -4297,6 +4368,7 @@
               </w:rPr>
               <w:t>Disk|Head</w:t>
             </w:r>
+            <w:proofErr w:type="spellEnd"/>
           </w:p>
         </w:tc>
         <w:tc>
@@ -4321,6 +4393,7 @@
                 <w:color w:val="000000"/>
               </w:rPr>
             </w:pPr>
+            <w:proofErr w:type="spellStart"/>
             <w:r>
               <w:rPr>
                 <w:rFonts w:eastAsia="Times New Roman" w:cs="Times New Roman"/>
@@ -4328,6 +4401,7 @@
               </w:rPr>
               <w:t>Track|Sector</w:t>
             </w:r>
+            <w:proofErr w:type="spellEnd"/>
           </w:p>
         </w:tc>
         <w:tc>
@@ -4512,6 +4586,7 @@
                 <w:color w:val="000000"/>
               </w:rPr>
             </w:pPr>
+            <w:proofErr w:type="spellStart"/>
             <w:r>
               <w:rPr>
                 <w:rFonts w:eastAsia="Times New Roman" w:cs="Times New Roman"/>
@@ -4519,6 +4594,7 @@
               </w:rPr>
               <w:t>Disk|Head</w:t>
             </w:r>
+            <w:proofErr w:type="spellEnd"/>
           </w:p>
         </w:tc>
         <w:tc>
@@ -4543,6 +4619,7 @@
                 <w:color w:val="000000"/>
               </w:rPr>
             </w:pPr>
+            <w:proofErr w:type="spellStart"/>
             <w:r>
               <w:rPr>
                 <w:rFonts w:eastAsia="Times New Roman" w:cs="Times New Roman"/>
@@ -4550,6 +4627,7 @@
               </w:rPr>
               <w:t>Track|Sector</w:t>
             </w:r>
+            <w:proofErr w:type="spellEnd"/>
           </w:p>
         </w:tc>
         <w:tc>
@@ -6439,13 +6517,41 @@
                 <w:szCs w:val="20"/>
               </w:rPr>
             </w:pPr>
+            <w:proofErr w:type="spellStart"/>
             <w:r>
               <w:rPr>
                 <w:rFonts w:eastAsia="Times New Roman" w:cs="Times New Roman"/>
                 <w:sz w:val="20"/>
                 <w:szCs w:val="20"/>
               </w:rPr>
-              <w:t>Xmodem style transfer, 128 byte blocks</w:t>
+              <w:t>Xmodem</w:t>
+            </w:r>
+            <w:proofErr w:type="spellEnd"/>
+            <w:r>
+              <w:rPr>
+                <w:rFonts w:eastAsia="Times New Roman" w:cs="Times New Roman"/>
+                <w:sz w:val="20"/>
+                <w:szCs w:val="20"/>
+              </w:rPr>
+              <w:t xml:space="preserve"> style transfer, </w:t>
+            </w:r>
+            <w:proofErr w:type="gramStart"/>
+            <w:r>
+              <w:rPr>
+                <w:rFonts w:eastAsia="Times New Roman" w:cs="Times New Roman"/>
+                <w:sz w:val="20"/>
+                <w:szCs w:val="20"/>
+              </w:rPr>
+              <w:t>128 byte</w:t>
+            </w:r>
+            <w:proofErr w:type="gramEnd"/>
+            <w:r>
+              <w:rPr>
+                <w:rFonts w:eastAsia="Times New Roman" w:cs="Times New Roman"/>
+                <w:sz w:val="20"/>
+                <w:szCs w:val="20"/>
+              </w:rPr>
+              <w:t xml:space="preserve"> blocks</w:t>
             </w:r>
           </w:p>
         </w:tc>
@@ -6600,13 +6706,41 @@
                 <w:szCs w:val="20"/>
               </w:rPr>
             </w:pPr>
+            <w:proofErr w:type="spellStart"/>
             <w:r>
               <w:rPr>
                 <w:rFonts w:eastAsia="Times New Roman" w:cs="Times New Roman"/>
                 <w:sz w:val="20"/>
                 <w:szCs w:val="20"/>
               </w:rPr>
-              <w:t>Xmodem style transfer, 128 byte blocks</w:t>
+              <w:t>Xmodem</w:t>
+            </w:r>
+            <w:proofErr w:type="spellEnd"/>
+            <w:r>
+              <w:rPr>
+                <w:rFonts w:eastAsia="Times New Roman" w:cs="Times New Roman"/>
+                <w:sz w:val="20"/>
+                <w:szCs w:val="20"/>
+              </w:rPr>
+              <w:t xml:space="preserve"> style transfer, </w:t>
+            </w:r>
+            <w:proofErr w:type="gramStart"/>
+            <w:r>
+              <w:rPr>
+                <w:rFonts w:eastAsia="Times New Roman" w:cs="Times New Roman"/>
+                <w:sz w:val="20"/>
+                <w:szCs w:val="20"/>
+              </w:rPr>
+              <w:t>128 byte</w:t>
+            </w:r>
+            <w:proofErr w:type="gramEnd"/>
+            <w:r>
+              <w:rPr>
+                <w:rFonts w:eastAsia="Times New Roman" w:cs="Times New Roman"/>
+                <w:sz w:val="20"/>
+                <w:szCs w:val="20"/>
+              </w:rPr>
+              <w:t xml:space="preserve"> blocks</w:t>
             </w:r>
           </w:p>
         </w:tc>
@@ -7037,8 +7171,13 @@
       <w:r>
         <w:t xml:space="preserve"> </w:t>
       </w:r>
-      <w:r>
-        <w:t>In order for this to be bootable, The H-89 will need a modified MTR-90 EPROM and a default bootable disk image.</w:t>
+      <w:proofErr w:type="gramStart"/>
+      <w:r>
+        <w:t>In order for</w:t>
+      </w:r>
+      <w:proofErr w:type="gramEnd"/>
+      <w:r>
+        <w:t xml:space="preserve"> this to be bootable, The H-89 will need a modified MTR-90 EPROM and a default bootable disk image.</w:t>
       </w:r>
     </w:p>
     <w:p>
@@ -7070,7 +7209,714 @@
       <w:pPr>
         <w:pStyle w:val="Heading2"/>
       </w:pPr>
+      <w:r>
+        <w:t>Software Design:</w:t>
+      </w:r>
+    </w:p>
+    <w:p>
+      <w:pPr>
+        <w:pStyle w:val="ListParagraph"/>
+        <w:numPr>
+          <w:ilvl w:val="0"/>
+          <w:numId w:val="5"/>
+        </w:numPr>
+      </w:pPr>
+      <w:r>
+        <w:t>Interrupts</w:t>
+      </w:r>
+    </w:p>
+    <w:p>
+      <w:pPr>
+        <w:pStyle w:val="ListParagraph"/>
+        <w:numPr>
+          <w:ilvl w:val="1"/>
+          <w:numId w:val="5"/>
+        </w:numPr>
+      </w:pPr>
+      <w:r>
+        <w:t xml:space="preserve">H89 writes to Port 0x7E: Tells ESP32 a command is </w:t>
+      </w:r>
+      <w:proofErr w:type="gramStart"/>
+      <w:r>
+        <w:t>coming</w:t>
+      </w:r>
+      <w:proofErr w:type="gramEnd"/>
+    </w:p>
+    <w:p>
+      <w:pPr>
+        <w:pStyle w:val="ListParagraph"/>
+        <w:numPr>
+          <w:ilvl w:val="2"/>
+          <w:numId w:val="5"/>
+        </w:numPr>
+      </w:pPr>
+      <w:r>
+        <w:t xml:space="preserve">Sets port for </w:t>
+      </w:r>
+      <w:proofErr w:type="gramStart"/>
+      <w:r>
+        <w:t>input</w:t>
+      </w:r>
+      <w:proofErr w:type="gramEnd"/>
+    </w:p>
+    <w:p>
+      <w:pPr>
+        <w:pStyle w:val="ListParagraph"/>
+        <w:numPr>
+          <w:ilvl w:val="2"/>
+          <w:numId w:val="5"/>
+        </w:numPr>
+      </w:pPr>
+      <w:r>
+        <w:t>Sets Status to H89_WRITE_OK</w:t>
+      </w:r>
+    </w:p>
+    <w:p>
+      <w:pPr>
+        <w:pStyle w:val="ListParagraph"/>
+        <w:numPr>
+          <w:ilvl w:val="2"/>
+          <w:numId w:val="5"/>
+        </w:numPr>
+      </w:pPr>
+      <w:r>
+        <w:t>Resets Command buffer pointer to 0</w:t>
+      </w:r>
+    </w:p>
+    <w:p>
+      <w:pPr>
+        <w:pStyle w:val="ListParagraph"/>
+        <w:numPr>
+          <w:ilvl w:val="2"/>
+          <w:numId w:val="5"/>
+        </w:numPr>
+      </w:pPr>
+      <w:r>
+        <w:t>Reboots ESP32 if two in a row</w:t>
+      </w:r>
+    </w:p>
+    <w:p>
+      <w:pPr>
+        <w:pStyle w:val="ListParagraph"/>
+        <w:numPr>
+          <w:ilvl w:val="1"/>
+          <w:numId w:val="5"/>
+        </w:numPr>
+      </w:pPr>
+      <w:r>
+        <w:t xml:space="preserve">H89 Reads from Port </w:t>
+      </w:r>
+      <w:proofErr w:type="gramStart"/>
+      <w:r>
+        <w:t>0x7C</w:t>
+      </w:r>
+      <w:proofErr w:type="gramEnd"/>
+    </w:p>
+    <w:p>
+      <w:pPr>
+        <w:pStyle w:val="ListParagraph"/>
+        <w:numPr>
+          <w:ilvl w:val="2"/>
+          <w:numId w:val="5"/>
+        </w:numPr>
+      </w:pPr>
+      <w:r>
+        <w:t xml:space="preserve">Sets Status port to </w:t>
+      </w:r>
+      <w:proofErr w:type="spellStart"/>
+      <w:r>
+        <w:t>ESP_Busy</w:t>
+      </w:r>
+      <w:proofErr w:type="spellEnd"/>
+    </w:p>
+    <w:p>
+      <w:pPr>
+        <w:pStyle w:val="ListParagraph"/>
+        <w:numPr>
+          <w:ilvl w:val="2"/>
+          <w:numId w:val="5"/>
+        </w:numPr>
+      </w:pPr>
+      <w:r>
+        <w:t xml:space="preserve">Decrements h89BytesToRead counter ** probably not needed, early design </w:t>
+      </w:r>
+      <w:proofErr w:type="gramStart"/>
+      <w:r>
+        <w:t>thought</w:t>
+      </w:r>
+      <w:proofErr w:type="gramEnd"/>
+    </w:p>
+    <w:p>
+      <w:pPr>
+        <w:pStyle w:val="ListParagraph"/>
+        <w:numPr>
+          <w:ilvl w:val="1"/>
+          <w:numId w:val="5"/>
+        </w:numPr>
+      </w:pPr>
+      <w:r>
+        <w:t xml:space="preserve">H89 </w:t>
+      </w:r>
+      <w:r>
+        <w:t>Writes to</w:t>
+      </w:r>
+      <w:r>
+        <w:t xml:space="preserve"> Port </w:t>
+      </w:r>
+      <w:proofErr w:type="gramStart"/>
+      <w:r>
+        <w:t>0x7C</w:t>
+      </w:r>
+      <w:proofErr w:type="gramEnd"/>
+    </w:p>
+    <w:p>
+      <w:pPr>
+        <w:pStyle w:val="ListParagraph"/>
+        <w:numPr>
+          <w:ilvl w:val="2"/>
+          <w:numId w:val="5"/>
+        </w:numPr>
+      </w:pPr>
+      <w:r>
+        <w:t xml:space="preserve">Sets Status port to </w:t>
+      </w:r>
+      <w:proofErr w:type="spellStart"/>
+      <w:r>
+        <w:t>ESP_Busy</w:t>
+      </w:r>
+      <w:proofErr w:type="spellEnd"/>
+    </w:p>
+    <w:p>
+      <w:pPr>
+        <w:pStyle w:val="ListParagraph"/>
+        <w:numPr>
+          <w:ilvl w:val="2"/>
+          <w:numId w:val="5"/>
+        </w:numPr>
+      </w:pPr>
+      <w:r>
+        <w:t xml:space="preserve">Reads </w:t>
+      </w:r>
+      <w:proofErr w:type="gramStart"/>
+      <w:r>
+        <w:t>data</w:t>
+      </w:r>
+      <w:proofErr w:type="gramEnd"/>
+    </w:p>
+    <w:p>
+      <w:pPr>
+        <w:pStyle w:val="ListParagraph"/>
+        <w:numPr>
+          <w:ilvl w:val="2"/>
+          <w:numId w:val="5"/>
+        </w:numPr>
+      </w:pPr>
+      <w:r>
+        <w:t xml:space="preserve">If </w:t>
+      </w:r>
+      <w:proofErr w:type="spellStart"/>
+      <w:r>
+        <w:t>cmdFlag</w:t>
+      </w:r>
+      <w:proofErr w:type="spellEnd"/>
+      <w:r>
+        <w:t xml:space="preserve"> == 1, loads command buffer5</w:t>
+      </w:r>
+    </w:p>
+    <w:p>
+      <w:pPr>
+        <w:pStyle w:val="ListParagraph"/>
+        <w:numPr>
+          <w:ilvl w:val="2"/>
+          <w:numId w:val="5"/>
+        </w:numPr>
+      </w:pPr>
+      <w:r>
+        <w:t xml:space="preserve">If Data loads </w:t>
+      </w:r>
+      <w:proofErr w:type="spellStart"/>
+      <w:r>
+        <w:t>databuffer</w:t>
+      </w:r>
+      <w:proofErr w:type="spellEnd"/>
+    </w:p>
+    <w:p>
+      <w:pPr>
+        <w:pStyle w:val="ListParagraph"/>
+        <w:numPr>
+          <w:ilvl w:val="2"/>
+          <w:numId w:val="5"/>
+        </w:numPr>
+      </w:pPr>
+      <w:r>
+        <w:t>If Buffer not full, sets status to H89_WRITE_OK</w:t>
+      </w:r>
+    </w:p>
+    <w:p>
+      <w:pPr>
+        <w:pStyle w:val="ListParagraph"/>
+        <w:numPr>
+          <w:ilvl w:val="1"/>
+          <w:numId w:val="5"/>
+        </w:numPr>
+      </w:pPr>
+      <w:r>
+        <w:t>Timer Interrupt</w:t>
+      </w:r>
+    </w:p>
+    <w:p>
+      <w:pPr>
+        <w:pStyle w:val="ListParagraph"/>
+        <w:numPr>
+          <w:ilvl w:val="2"/>
+          <w:numId w:val="5"/>
+        </w:numPr>
+      </w:pPr>
+      <w:r>
+        <w:t xml:space="preserve">Set for 1 sec </w:t>
+      </w:r>
+      <w:proofErr w:type="gramStart"/>
+      <w:r>
+        <w:t>interval</w:t>
+      </w:r>
+      <w:proofErr w:type="gramEnd"/>
+    </w:p>
+    <w:p>
+      <w:pPr>
+        <w:pStyle w:val="ListParagraph"/>
+        <w:numPr>
+          <w:ilvl w:val="2"/>
+          <w:numId w:val="5"/>
+        </w:numPr>
+      </w:pPr>
+      <w:r>
+        <w:t>One incrementing counter for seconds</w:t>
+      </w:r>
+    </w:p>
+    <w:p>
+      <w:pPr>
+        <w:pStyle w:val="ListParagraph"/>
+        <w:numPr>
+          <w:ilvl w:val="2"/>
+          <w:numId w:val="5"/>
+        </w:numPr>
+      </w:pPr>
+      <w:r>
+        <w:t xml:space="preserve">One decrementing counter to force reboot is time </w:t>
+      </w:r>
+      <w:proofErr w:type="gramStart"/>
+      <w:r>
+        <w:t>expires</w:t>
+      </w:r>
+      <w:proofErr w:type="gramEnd"/>
+    </w:p>
+    <w:p>
+      <w:pPr>
+        <w:pStyle w:val="ListParagraph"/>
+        <w:numPr>
+          <w:ilvl w:val="0"/>
+          <w:numId w:val="5"/>
+        </w:numPr>
+      </w:pPr>
+      <w:r>
+        <w:t>Buffers</w:t>
+      </w:r>
+    </w:p>
+    <w:p>
+      <w:pPr>
+        <w:pStyle w:val="ListParagraph"/>
+        <w:numPr>
+          <w:ilvl w:val="1"/>
+          <w:numId w:val="5"/>
+        </w:numPr>
+      </w:pPr>
+      <w:proofErr w:type="spellStart"/>
+      <w:proofErr w:type="gramStart"/>
+      <w:r>
+        <w:t>DataInBuf</w:t>
+      </w:r>
+      <w:proofErr w:type="spellEnd"/>
+      <w:r>
+        <w:t>[</w:t>
+      </w:r>
+      <w:proofErr w:type="gramEnd"/>
+      <w:r>
+        <w:t>1024]</w:t>
+      </w:r>
+    </w:p>
+    <w:p>
+      <w:pPr>
+        <w:pStyle w:val="ListParagraph"/>
+        <w:numPr>
+          <w:ilvl w:val="1"/>
+          <w:numId w:val="5"/>
+        </w:numPr>
+      </w:pPr>
+      <w:proofErr w:type="spellStart"/>
+      <w:proofErr w:type="gramStart"/>
+      <w:r>
+        <w:t>CmdData</w:t>
+      </w:r>
+      <w:proofErr w:type="spellEnd"/>
+      <w:r>
+        <w:t>[</w:t>
+      </w:r>
+      <w:proofErr w:type="gramEnd"/>
+      <w:r>
+        <w:t>40]</w:t>
+      </w:r>
+    </w:p>
+    <w:p>
+      <w:pPr>
+        <w:pStyle w:val="ListParagraph"/>
+        <w:numPr>
+          <w:ilvl w:val="0"/>
+          <w:numId w:val="5"/>
+        </w:numPr>
+      </w:pPr>
+      <w:r>
+        <w:t>Data Transfer</w:t>
+      </w:r>
+    </w:p>
+    <w:p>
+      <w:pPr>
+        <w:pStyle w:val="ListParagraph"/>
+        <w:numPr>
+          <w:ilvl w:val="1"/>
+          <w:numId w:val="5"/>
+        </w:numPr>
+      </w:pPr>
+      <w:r>
+        <w:t>In pins</w:t>
+      </w:r>
+    </w:p>
+    <w:p>
+      <w:pPr>
+        <w:pStyle w:val="ListParagraph"/>
+        <w:numPr>
+          <w:ilvl w:val="2"/>
+          <w:numId w:val="5"/>
+        </w:numPr>
+      </w:pPr>
+      <w:r>
+        <w:t>// port pin definitions D</w:t>
+      </w:r>
+      <w:proofErr w:type="gramStart"/>
+      <w:r>
+        <w:t>0..</w:t>
+      </w:r>
+      <w:proofErr w:type="gramEnd"/>
+      <w:r>
+        <w:t>D7</w:t>
+      </w:r>
+    </w:p>
+    <w:p>
+      <w:pPr>
+        <w:pStyle w:val="ListParagraph"/>
+        <w:numPr>
+          <w:ilvl w:val="2"/>
+          <w:numId w:val="5"/>
+        </w:numPr>
+      </w:pPr>
+      <w:r>
+        <w:t xml:space="preserve">volatile int </w:t>
+      </w:r>
+      <w:proofErr w:type="gramStart"/>
+      <w:r>
+        <w:t>pins[</w:t>
+      </w:r>
+      <w:proofErr w:type="gramEnd"/>
+      <w:r>
+        <w:t>] = {32, 33, 25, 26, 27, 14, 12, 13};</w:t>
+      </w:r>
+    </w:p>
+    <w:p>
+      <w:pPr>
+        <w:pStyle w:val="ListParagraph"/>
+        <w:numPr>
+          <w:ilvl w:val="1"/>
+          <w:numId w:val="5"/>
+        </w:numPr>
+      </w:pPr>
+      <w:r>
+        <w:t>Functions</w:t>
+      </w:r>
+    </w:p>
+    <w:p>
+      <w:pPr>
+        <w:pStyle w:val="ListParagraph"/>
+        <w:numPr>
+          <w:ilvl w:val="2"/>
+          <w:numId w:val="5"/>
+        </w:numPr>
+      </w:pPr>
+      <w:r>
+        <w:t xml:space="preserve">void </w:t>
+      </w:r>
+      <w:proofErr w:type="spellStart"/>
+      <w:proofErr w:type="gramStart"/>
+      <w:r>
+        <w:t>setOutput</w:t>
+      </w:r>
+      <w:proofErr w:type="spellEnd"/>
+      <w:r>
+        <w:t>(</w:t>
+      </w:r>
+      <w:proofErr w:type="gramEnd"/>
+      <w:r>
+        <w:t>)</w:t>
+      </w:r>
+      <w:r>
+        <w:t xml:space="preserve"> – Data Out</w:t>
+      </w:r>
+    </w:p>
+    <w:p>
+      <w:pPr>
+        <w:pStyle w:val="ListParagraph"/>
+        <w:numPr>
+          <w:ilvl w:val="2"/>
+          <w:numId w:val="5"/>
+        </w:numPr>
+      </w:pPr>
+      <w:r>
+        <w:t xml:space="preserve">void </w:t>
+      </w:r>
+      <w:proofErr w:type="spellStart"/>
+      <w:proofErr w:type="gramStart"/>
+      <w:r>
+        <w:t>setInput</w:t>
+      </w:r>
+      <w:proofErr w:type="spellEnd"/>
+      <w:r>
+        <w:t>(</w:t>
+      </w:r>
+      <w:proofErr w:type="gramEnd"/>
+      <w:r>
+        <w:t>)</w:t>
+      </w:r>
+      <w:r>
+        <w:t xml:space="preserve"> – Data In</w:t>
+      </w:r>
+    </w:p>
+    <w:p>
+      <w:pPr>
+        <w:pStyle w:val="ListParagraph"/>
+        <w:numPr>
+          <w:ilvl w:val="2"/>
+          <w:numId w:val="5"/>
+        </w:numPr>
+      </w:pPr>
+      <w:r>
+        <w:t xml:space="preserve">void </w:t>
+      </w:r>
+      <w:proofErr w:type="spellStart"/>
+      <w:proofErr w:type="gramStart"/>
+      <w:r>
+        <w:t>setPorts</w:t>
+      </w:r>
+      <w:proofErr w:type="spellEnd"/>
+      <w:r>
+        <w:t>(</w:t>
+      </w:r>
+      <w:proofErr w:type="gramEnd"/>
+      <w:r>
+        <w:t>)</w:t>
+      </w:r>
+      <w:r>
+        <w:t xml:space="preserve"> – Setup</w:t>
+      </w:r>
+    </w:p>
+    <w:p>
+      <w:pPr>
+        <w:pStyle w:val="ListParagraph"/>
+        <w:numPr>
+          <w:ilvl w:val="2"/>
+          <w:numId w:val="5"/>
+        </w:numPr>
+      </w:pPr>
+      <w:r>
+        <w:t xml:space="preserve">void </w:t>
+      </w:r>
+      <w:proofErr w:type="spellStart"/>
+      <w:proofErr w:type="gramStart"/>
+      <w:r>
+        <w:t>setStatusPort</w:t>
+      </w:r>
+      <w:proofErr w:type="spellEnd"/>
+      <w:r>
+        <w:t>(</w:t>
+      </w:r>
+      <w:proofErr w:type="gramEnd"/>
+      <w:r>
+        <w:t>byte status)</w:t>
+      </w:r>
+    </w:p>
+    <w:p>
+      <w:pPr>
+        <w:pStyle w:val="ListParagraph"/>
+        <w:numPr>
+          <w:ilvl w:val="2"/>
+          <w:numId w:val="5"/>
+        </w:numPr>
+      </w:pPr>
+      <w:r>
+        <w:t xml:space="preserve">byte </w:t>
+      </w:r>
+      <w:proofErr w:type="spellStart"/>
+      <w:proofErr w:type="gramStart"/>
+      <w:r>
+        <w:t>dataOut</w:t>
+      </w:r>
+      <w:proofErr w:type="spellEnd"/>
+      <w:r>
+        <w:t>(</w:t>
+      </w:r>
+      <w:proofErr w:type="gramEnd"/>
+      <w:r>
+        <w:t>byte data)</w:t>
+      </w:r>
+    </w:p>
+    <w:p>
+      <w:pPr>
+        <w:pStyle w:val="ListParagraph"/>
+        <w:numPr>
+          <w:ilvl w:val="3"/>
+          <w:numId w:val="5"/>
+        </w:numPr>
+      </w:pPr>
+      <w:r>
+        <w:t>if data latch full returns, DATA_NOT_READ</w:t>
+      </w:r>
+    </w:p>
+    <w:p>
+      <w:pPr>
+        <w:pStyle w:val="ListParagraph"/>
+        <w:numPr>
+          <w:ilvl w:val="3"/>
+          <w:numId w:val="5"/>
+        </w:numPr>
+      </w:pPr>
+      <w:r>
+        <w:t xml:space="preserve">Sets ESP_BUSY </w:t>
+      </w:r>
+      <w:proofErr w:type="gramStart"/>
+      <w:r>
+        <w:t>status</w:t>
+      </w:r>
+      <w:proofErr w:type="gramEnd"/>
+    </w:p>
+    <w:p>
+      <w:pPr>
+        <w:pStyle w:val="ListParagraph"/>
+        <w:numPr>
+          <w:ilvl w:val="3"/>
+          <w:numId w:val="5"/>
+        </w:numPr>
+      </w:pPr>
+      <w:r>
+        <w:t xml:space="preserve">if latch empty, loads latch </w:t>
+      </w:r>
+      <w:proofErr w:type="gramStart"/>
+      <w:r>
+        <w:t>byte</w:t>
+      </w:r>
+      <w:proofErr w:type="gramEnd"/>
+    </w:p>
+    <w:p>
+      <w:pPr>
+        <w:pStyle w:val="ListParagraph"/>
+        <w:numPr>
+          <w:ilvl w:val="3"/>
+          <w:numId w:val="5"/>
+        </w:numPr>
+      </w:pPr>
+      <w:r>
+        <w:t xml:space="preserve">Sets H89_Read_OK </w:t>
+      </w:r>
+      <w:proofErr w:type="gramStart"/>
+      <w:r>
+        <w:t>status</w:t>
+      </w:r>
+      <w:proofErr w:type="gramEnd"/>
+    </w:p>
+    <w:p>
+      <w:pPr>
+        <w:pStyle w:val="ListParagraph"/>
+        <w:numPr>
+          <w:ilvl w:val="3"/>
+          <w:numId w:val="5"/>
+        </w:numPr>
+      </w:pPr>
+      <w:r>
+        <w:t xml:space="preserve">Returns DATA_SENT </w:t>
+      </w:r>
+      <w:proofErr w:type="gramStart"/>
+      <w:r>
+        <w:t>flag</w:t>
+      </w:r>
+      <w:proofErr w:type="gramEnd"/>
+    </w:p>
+    <w:p>
+      <w:pPr>
+        <w:pStyle w:val="ListParagraph"/>
+        <w:numPr>
+          <w:ilvl w:val="2"/>
+          <w:numId w:val="5"/>
+        </w:numPr>
+      </w:pPr>
+      <w:r>
+        <w:t xml:space="preserve">byte </w:t>
+      </w:r>
+      <w:proofErr w:type="spellStart"/>
+      <w:proofErr w:type="gramStart"/>
+      <w:r>
+        <w:t>dataIn</w:t>
+      </w:r>
+      <w:proofErr w:type="spellEnd"/>
+      <w:r>
+        <w:t>(</w:t>
+      </w:r>
+      <w:proofErr w:type="gramEnd"/>
+      <w:r>
+        <w:t>)</w:t>
+      </w:r>
+    </w:p>
+    <w:p>
+      <w:pPr>
+        <w:pStyle w:val="ListParagraph"/>
+        <w:numPr>
+          <w:ilvl w:val="3"/>
+          <w:numId w:val="5"/>
+        </w:numPr>
+      </w:pPr>
+      <w:r>
+        <w:t xml:space="preserve">Reads data from </w:t>
+      </w:r>
+      <w:proofErr w:type="gramStart"/>
+      <w:r>
+        <w:t>latch</w:t>
+      </w:r>
+      <w:proofErr w:type="gramEnd"/>
+    </w:p>
+    <w:p>
+      <w:pPr>
+        <w:pStyle w:val="ListParagraph"/>
+        <w:numPr>
+          <w:ilvl w:val="2"/>
+          <w:numId w:val="5"/>
+        </w:numPr>
+      </w:pPr>
+    </w:p>
+    <w:p>
+      <w:pPr>
+        <w:pStyle w:val="Heading2"/>
+      </w:pPr>
       <w:bookmarkStart w:id="10" w:name="_Toc106825658"/>
+    </w:p>
+    <w:p>
+      <w:pPr>
+        <w:pStyle w:val="Heading2"/>
+      </w:pPr>
       <w:r>
         <w:t>Startup messages:</w:t>
       </w:r>
@@ -7110,6 +7956,7 @@
           <w:sz w:val="20"/>
           <w:szCs w:val="20"/>
         </w:rPr>
+        <w:lastRenderedPageBreak/>
         <w:t>Micronics Technology H89 ESP32 interface</w:t>
       </w:r>
     </w:p>
@@ -7147,7 +7994,27 @@
           <w:sz w:val="20"/>
           <w:szCs w:val="20"/>
         </w:rPr>
-        <w:t>This program comes with ABSOLUTELY NO WARRANTY; for details type `L' at the menu.</w:t>
+        <w:t xml:space="preserve">This program comes with ABSOLUTELY NO WARRANTY; for details type `L' </w:t>
+      </w:r>
+      <w:proofErr w:type="gramStart"/>
+      <w:r>
+        <w:rPr>
+          <w:rFonts w:ascii="Courier New" w:hAnsi="Courier New" w:cs="Courier New"/>
+          <w:color w:val="000000" w:themeColor="text1"/>
+          <w:sz w:val="20"/>
+          <w:szCs w:val="20"/>
+        </w:rPr>
+        <w:t>at</w:t>
+      </w:r>
+      <w:proofErr w:type="gramEnd"/>
+      <w:r>
+        <w:rPr>
+          <w:rFonts w:ascii="Courier New" w:hAnsi="Courier New" w:cs="Courier New"/>
+          <w:color w:val="000000" w:themeColor="text1"/>
+          <w:sz w:val="20"/>
+          <w:szCs w:val="20"/>
+        </w:rPr>
+        <w:t xml:space="preserve"> the menu.</w:t>
       </w:r>
     </w:p>
     <w:p>
@@ -7170,8 +8037,19 @@
           <w:sz w:val="20"/>
           <w:szCs w:val="20"/>
         </w:rPr>
-        <w:t>This is free software, and you are welcome to redistribute it</w:t>
-      </w:r>
+        <w:t xml:space="preserve">This is free software, and you are welcome to redistribute </w:t>
+      </w:r>
+      <w:proofErr w:type="gramStart"/>
+      <w:r>
+        <w:rPr>
+          <w:rFonts w:ascii="Courier New" w:hAnsi="Courier New" w:cs="Courier New"/>
+          <w:color w:val="000000" w:themeColor="text1"/>
+          <w:sz w:val="20"/>
+          <w:szCs w:val="20"/>
+        </w:rPr>
+        <w:t>it</w:t>
+      </w:r>
+      <w:proofErr w:type="gramEnd"/>
     </w:p>
     <w:p>
       <w:pPr>
@@ -7237,14 +8115,25 @@
           <w:szCs w:val="20"/>
         </w:rPr>
       </w:pPr>
-      <w:r>
-        <w:rPr>
-          <w:rFonts w:ascii="Courier New" w:hAnsi="Courier New" w:cs="Courier New"/>
-          <w:color w:val="000000" w:themeColor="text1"/>
-          <w:sz w:val="20"/>
-          <w:szCs w:val="20"/>
-        </w:rPr>
-        <w:t>WiFi Configuration ...</w:t>
+      <w:proofErr w:type="spellStart"/>
+      <w:r>
+        <w:rPr>
+          <w:rFonts w:ascii="Courier New" w:hAnsi="Courier New" w:cs="Courier New"/>
+          <w:color w:val="000000" w:themeColor="text1"/>
+          <w:sz w:val="20"/>
+          <w:szCs w:val="20"/>
+        </w:rPr>
+        <w:t>WiFi</w:t>
+      </w:r>
+      <w:proofErr w:type="spellEnd"/>
+      <w:r>
+        <w:rPr>
+          <w:rFonts w:ascii="Courier New" w:hAnsi="Courier New" w:cs="Courier New"/>
+          <w:color w:val="000000" w:themeColor="text1"/>
+          <w:sz w:val="20"/>
+          <w:szCs w:val="20"/>
+        </w:rPr>
+        <w:t xml:space="preserve"> Configuration ...</w:t>
       </w:r>
     </w:p>
     <w:p>
@@ -7306,14 +8195,25 @@
           <w:szCs w:val="20"/>
         </w:rPr>
       </w:pPr>
-      <w:r>
-        <w:rPr>
-          <w:rFonts w:ascii="Courier New" w:hAnsi="Courier New" w:cs="Courier New"/>
-          <w:color w:val="000000" w:themeColor="text1"/>
-          <w:sz w:val="20"/>
-          <w:szCs w:val="20"/>
-        </w:rPr>
-        <w:t>ssid key okay</w:t>
+      <w:proofErr w:type="spellStart"/>
+      <w:r>
+        <w:rPr>
+          <w:rFonts w:ascii="Courier New" w:hAnsi="Courier New" w:cs="Courier New"/>
+          <w:color w:val="000000" w:themeColor="text1"/>
+          <w:sz w:val="20"/>
+          <w:szCs w:val="20"/>
+        </w:rPr>
+        <w:t>ssid</w:t>
+      </w:r>
+      <w:proofErr w:type="spellEnd"/>
+      <w:r>
+        <w:rPr>
+          <w:rFonts w:ascii="Courier New" w:hAnsi="Courier New" w:cs="Courier New"/>
+          <w:color w:val="000000" w:themeColor="text1"/>
+          <w:sz w:val="20"/>
+          <w:szCs w:val="20"/>
+        </w:rPr>
+        <w:t xml:space="preserve"> key okay</w:t>
       </w:r>
     </w:p>
     <w:p>
@@ -7329,14 +8229,25 @@
           <w:szCs w:val="20"/>
         </w:rPr>
       </w:pPr>
-      <w:r>
-        <w:rPr>
-          <w:rFonts w:ascii="Courier New" w:hAnsi="Courier New" w:cs="Courier New"/>
-          <w:color w:val="000000" w:themeColor="text1"/>
-          <w:sz w:val="20"/>
-          <w:szCs w:val="20"/>
-        </w:rPr>
-        <w:t>ssid: pelan</w:t>
+      <w:proofErr w:type="spellStart"/>
+      <w:r>
+        <w:rPr>
+          <w:rFonts w:ascii="Courier New" w:hAnsi="Courier New" w:cs="Courier New"/>
+          <w:color w:val="000000" w:themeColor="text1"/>
+          <w:sz w:val="20"/>
+          <w:szCs w:val="20"/>
+        </w:rPr>
+        <w:t>ssid</w:t>
+      </w:r>
+      <w:proofErr w:type="spellEnd"/>
+      <w:r>
+        <w:rPr>
+          <w:rFonts w:ascii="Courier New" w:hAnsi="Courier New" w:cs="Courier New"/>
+          <w:color w:val="000000" w:themeColor="text1"/>
+          <w:sz w:val="20"/>
+          <w:szCs w:val="20"/>
+        </w:rPr>
+        <w:t>: pelan</w:t>
       </w:r>
     </w:p>
     <w:p>
@@ -7373,7 +8284,27 @@
           <w:sz w:val="20"/>
           <w:szCs w:val="20"/>
         </w:rPr>
-        <w:t xml:space="preserve">Connecting to Wifi: </w:t>
+        <w:t xml:space="preserve">Connecting to </w:t>
+      </w:r>
+      <w:proofErr w:type="spellStart"/>
+      <w:r>
+        <w:rPr>
+          <w:rFonts w:ascii="Courier New" w:hAnsi="Courier New" w:cs="Courier New"/>
+          <w:color w:val="000000" w:themeColor="text1"/>
+          <w:sz w:val="20"/>
+          <w:szCs w:val="20"/>
+        </w:rPr>
+        <w:t>Wifi</w:t>
+      </w:r>
+      <w:proofErr w:type="spellEnd"/>
+      <w:r>
+        <w:rPr>
+          <w:rFonts w:ascii="Courier New" w:hAnsi="Courier New" w:cs="Courier New"/>
+          <w:color w:val="000000" w:themeColor="text1"/>
+          <w:sz w:val="20"/>
+          <w:szCs w:val="20"/>
+        </w:rPr>
+        <w:t xml:space="preserve">: </w:t>
       </w:r>
     </w:p>
     <w:p>
@@ -7389,14 +8320,36 @@
           <w:szCs w:val="20"/>
         </w:rPr>
       </w:pPr>
-      <w:r>
-        <w:rPr>
-          <w:rFonts w:ascii="Courier New" w:hAnsi="Courier New" w:cs="Courier New"/>
-          <w:color w:val="000000" w:themeColor="text1"/>
-          <w:sz w:val="20"/>
-          <w:szCs w:val="20"/>
-        </w:rPr>
-        <w:t>.WiFi state: Connected</w:t>
+      <w:proofErr w:type="gramStart"/>
+      <w:r>
+        <w:rPr>
+          <w:rFonts w:ascii="Courier New" w:hAnsi="Courier New" w:cs="Courier New"/>
+          <w:color w:val="000000" w:themeColor="text1"/>
+          <w:sz w:val="20"/>
+          <w:szCs w:val="20"/>
+        </w:rPr>
+        <w:t>.</w:t>
+      </w:r>
+      <w:proofErr w:type="spellStart"/>
+      <w:r>
+        <w:rPr>
+          <w:rFonts w:ascii="Courier New" w:hAnsi="Courier New" w:cs="Courier New"/>
+          <w:color w:val="000000" w:themeColor="text1"/>
+          <w:sz w:val="20"/>
+          <w:szCs w:val="20"/>
+        </w:rPr>
+        <w:t>WiFi</w:t>
+      </w:r>
+      <w:proofErr w:type="spellEnd"/>
+      <w:proofErr w:type="gramEnd"/>
+      <w:r>
+        <w:rPr>
+          <w:rFonts w:ascii="Courier New" w:hAnsi="Courier New" w:cs="Courier New"/>
+          <w:color w:val="000000" w:themeColor="text1"/>
+          <w:sz w:val="20"/>
+          <w:szCs w:val="20"/>
+        </w:rPr>
+        <w:t xml:space="preserve"> state: Connected</w:t>
       </w:r>
     </w:p>
     <w:p>
@@ -7516,7 +8469,27 @@
           <w:sz w:val="20"/>
           <w:szCs w:val="20"/>
         </w:rPr>
-        <w:t xml:space="preserve">  Wifi Status: 3</w:t>
+        <w:t xml:space="preserve">  </w:t>
+      </w:r>
+      <w:proofErr w:type="spellStart"/>
+      <w:r>
+        <w:rPr>
+          <w:rFonts w:ascii="Courier New" w:hAnsi="Courier New" w:cs="Courier New"/>
+          <w:color w:val="000000" w:themeColor="text1"/>
+          <w:sz w:val="20"/>
+          <w:szCs w:val="20"/>
+        </w:rPr>
+        <w:t>Wifi</w:t>
+      </w:r>
+      <w:proofErr w:type="spellEnd"/>
+      <w:r>
+        <w:rPr>
+          <w:rFonts w:ascii="Courier New" w:hAnsi="Courier New" w:cs="Courier New"/>
+          <w:color w:val="000000" w:themeColor="text1"/>
+          <w:sz w:val="20"/>
+          <w:szCs w:val="20"/>
+        </w:rPr>
+        <w:t xml:space="preserve"> Status: 3</w:t>
       </w:r>
     </w:p>
     <w:p>
@@ -7532,14 +8505,25 @@
           <w:szCs w:val="20"/>
         </w:rPr>
       </w:pPr>
-      <w:r>
-        <w:rPr>
-          <w:rFonts w:ascii="Courier New" w:hAnsi="Courier New" w:cs="Courier New"/>
-          <w:color w:val="000000" w:themeColor="text1"/>
-          <w:sz w:val="20"/>
-          <w:szCs w:val="20"/>
-        </w:rPr>
-        <w:t>Wifi Strength: -58 dBm</w:t>
+      <w:proofErr w:type="spellStart"/>
+      <w:r>
+        <w:rPr>
+          <w:rFonts w:ascii="Courier New" w:hAnsi="Courier New" w:cs="Courier New"/>
+          <w:color w:val="000000" w:themeColor="text1"/>
+          <w:sz w:val="20"/>
+          <w:szCs w:val="20"/>
+        </w:rPr>
+        <w:t>Wifi</w:t>
+      </w:r>
+      <w:proofErr w:type="spellEnd"/>
+      <w:r>
+        <w:rPr>
+          <w:rFonts w:ascii="Courier New" w:hAnsi="Courier New" w:cs="Courier New"/>
+          <w:color w:val="000000" w:themeColor="text1"/>
+          <w:sz w:val="20"/>
+          <w:szCs w:val="20"/>
+        </w:rPr>
+        <w:t xml:space="preserve"> Strength: -58 dBm</w:t>
       </w:r>
     </w:p>
     <w:p>
@@ -7562,7 +8546,27 @@
           <w:sz w:val="20"/>
           <w:szCs w:val="20"/>
         </w:rPr>
-        <w:t xml:space="preserve">          MAC: 10:97:BD:D4:3C:F4</w:t>
+        <w:t xml:space="preserve">          MAC: 10:97:</w:t>
+      </w:r>
+      <w:proofErr w:type="gramStart"/>
+      <w:r>
+        <w:rPr>
+          <w:rFonts w:ascii="Courier New" w:hAnsi="Courier New" w:cs="Courier New"/>
+          <w:color w:val="000000" w:themeColor="text1"/>
+          <w:sz w:val="20"/>
+          <w:szCs w:val="20"/>
+        </w:rPr>
+        <w:t>BD:D4:3C</w:t>
+      </w:r>
+      <w:proofErr w:type="gramEnd"/>
+      <w:r>
+        <w:rPr>
+          <w:rFonts w:ascii="Courier New" w:hAnsi="Courier New" w:cs="Courier New"/>
+          <w:color w:val="000000" w:themeColor="text1"/>
+          <w:sz w:val="20"/>
+          <w:szCs w:val="20"/>
+        </w:rPr>
+        <w:t>:F4</w:t>
       </w:r>
     </w:p>
     <w:p>
@@ -7783,8 +8787,21 @@
           <w:sz w:val="20"/>
           <w:szCs w:val="20"/>
         </w:rPr>
-        <w:t>HTTP Server Has started Sucessfully</w:t>
-      </w:r>
+        <w:t xml:space="preserve">HTTP Server Has started </w:t>
+      </w:r>
+      <w:proofErr w:type="spellStart"/>
+      <w:proofErr w:type="gramStart"/>
+      <w:r>
+        <w:rPr>
+          <w:rFonts w:ascii="Courier New" w:hAnsi="Courier New" w:cs="Courier New"/>
+          <w:color w:val="000000" w:themeColor="text1"/>
+          <w:sz w:val="20"/>
+          <w:szCs w:val="20"/>
+        </w:rPr>
+        <w:t>Sucessfully</w:t>
+      </w:r>
+      <w:proofErr w:type="spellEnd"/>
+      <w:proofErr w:type="gramEnd"/>
     </w:p>
     <w:p>
       <w:pPr>
@@ -7852,8 +8869,19 @@
           <w:sz w:val="20"/>
           <w:szCs w:val="20"/>
         </w:rPr>
-        <w:t>Hi! I am H89-ESP32, Version 3.4 A 6/6/22</w:t>
-      </w:r>
+        <w:t xml:space="preserve">Hi! I am H89-ESP32, Version 3.4 A </w:t>
+      </w:r>
+      <w:proofErr w:type="gramStart"/>
+      <w:r>
+        <w:rPr>
+          <w:rFonts w:ascii="Courier New" w:hAnsi="Courier New" w:cs="Courier New"/>
+          <w:color w:val="000000" w:themeColor="text1"/>
+          <w:sz w:val="20"/>
+          <w:szCs w:val="20"/>
+        </w:rPr>
+        <w:t>6/6/22</w:t>
+      </w:r>
+      <w:proofErr w:type="gramEnd"/>
     </w:p>
     <w:p>
       <w:pPr>
@@ -7868,14 +8896,25 @@
           <w:szCs w:val="20"/>
         </w:rPr>
       </w:pPr>
-      <w:r>
-        <w:rPr>
-          <w:rFonts w:ascii="Courier New" w:hAnsi="Courier New" w:cs="Courier New"/>
-          <w:color w:val="000000" w:themeColor="text1"/>
-          <w:sz w:val="20"/>
-          <w:szCs w:val="20"/>
-        </w:rPr>
-        <w:t>cmdFlag 0</w:t>
+      <w:proofErr w:type="spellStart"/>
+      <w:r>
+        <w:rPr>
+          <w:rFonts w:ascii="Courier New" w:hAnsi="Courier New" w:cs="Courier New"/>
+          <w:color w:val="000000" w:themeColor="text1"/>
+          <w:sz w:val="20"/>
+          <w:szCs w:val="20"/>
+        </w:rPr>
+        <w:t>cmdFlag</w:t>
+      </w:r>
+      <w:proofErr w:type="spellEnd"/>
+      <w:r>
+        <w:rPr>
+          <w:rFonts w:ascii="Courier New" w:hAnsi="Courier New" w:cs="Courier New"/>
+          <w:color w:val="000000" w:themeColor="text1"/>
+          <w:sz w:val="20"/>
+          <w:szCs w:val="20"/>
+        </w:rPr>
+        <w:t xml:space="preserve"> 0</w:t>
       </w:r>
     </w:p>
     <w:p>
@@ -7898,7 +8937,27 @@
           <w:sz w:val="20"/>
           <w:szCs w:val="20"/>
         </w:rPr>
-        <w:t>Heap: Free 211404, Min: 211328, Size: 318504, Alloc: 110580</w:t>
+        <w:t xml:space="preserve">Heap: Free 211404, Min: 211328, Size: 318504, </w:t>
+      </w:r>
+      <w:proofErr w:type="spellStart"/>
+      <w:r>
+        <w:rPr>
+          <w:rFonts w:ascii="Courier New" w:hAnsi="Courier New" w:cs="Courier New"/>
+          <w:color w:val="000000" w:themeColor="text1"/>
+          <w:sz w:val="20"/>
+          <w:szCs w:val="20"/>
+        </w:rPr>
+        <w:t>Alloc</w:t>
+      </w:r>
+      <w:proofErr w:type="spellEnd"/>
+      <w:r>
+        <w:rPr>
+          <w:rFonts w:ascii="Courier New" w:hAnsi="Courier New" w:cs="Courier New"/>
+          <w:color w:val="000000" w:themeColor="text1"/>
+          <w:sz w:val="20"/>
+          <w:szCs w:val="20"/>
+        </w:rPr>
+        <w:t>: 110580</w:t>
       </w:r>
     </w:p>
     <w:p>
@@ -8105,8 +9164,21 @@
           <w:sz w:val="20"/>
           <w:szCs w:val="20"/>
         </w:rPr>
-        <w:t xml:space="preserve"> w: Set up WiFi</w:t>
-      </w:r>
+        <w:t xml:space="preserve"> w: Set up </w:t>
+      </w:r>
+      <w:proofErr w:type="spellStart"/>
+      <w:proofErr w:type="gramStart"/>
+      <w:r>
+        <w:rPr>
+          <w:rFonts w:ascii="Courier New" w:hAnsi="Courier New" w:cs="Courier New"/>
+          <w:color w:val="000000" w:themeColor="text1"/>
+          <w:sz w:val="20"/>
+          <w:szCs w:val="20"/>
+        </w:rPr>
+        <w:t>WiFi</w:t>
+      </w:r>
+      <w:proofErr w:type="spellEnd"/>
+      <w:proofErr w:type="gramEnd"/>
     </w:p>
     <w:p>
       <w:pPr>
@@ -8183,7 +9255,6 @@
           <w:sz w:val="20"/>
           <w:szCs w:val="20"/>
         </w:rPr>
-        <w:lastRenderedPageBreak/>
         <w:t>Client:192.168.1.29 / Auth: Failed</w:t>
       </w:r>
     </w:p>
@@ -8253,8 +9324,19 @@
           <w:sz w:val="20"/>
           <w:szCs w:val="20"/>
         </w:rPr>
-        <w:t>is authenticated via username and password</w:t>
-      </w:r>
+        <w:t xml:space="preserve">is authenticated via username and </w:t>
+      </w:r>
+      <w:proofErr w:type="gramStart"/>
+      <w:r>
+        <w:rPr>
+          <w:rFonts w:ascii="Courier New" w:hAnsi="Courier New" w:cs="Courier New"/>
+          <w:color w:val="000000" w:themeColor="text1"/>
+          <w:sz w:val="20"/>
+          <w:szCs w:val="20"/>
+        </w:rPr>
+        <w:t>password</w:t>
+      </w:r>
+      <w:proofErr w:type="gramEnd"/>
     </w:p>
     <w:p>
       <w:pPr>
@@ -8276,6 +9358,7 @@
           <w:sz w:val="20"/>
           <w:szCs w:val="20"/>
         </w:rPr>
+        <w:lastRenderedPageBreak/>
         <w:t>Client:192.168.1.29 / Auth: Success</w:t>
       </w:r>
     </w:p>
@@ -8322,8 +9405,19 @@
           <w:sz w:val="20"/>
           <w:szCs w:val="20"/>
         </w:rPr>
-        <w:t>is authenticated via username and password</w:t>
-      </w:r>
+        <w:t xml:space="preserve">is authenticated via username and </w:t>
+      </w:r>
+      <w:proofErr w:type="gramStart"/>
+      <w:r>
+        <w:rPr>
+          <w:rFonts w:ascii="Courier New" w:hAnsi="Courier New" w:cs="Courier New"/>
+          <w:color w:val="000000" w:themeColor="text1"/>
+          <w:sz w:val="20"/>
+          <w:szCs w:val="20"/>
+        </w:rPr>
+        <w:t>password</w:t>
+      </w:r>
+      <w:proofErr w:type="gramEnd"/>
     </w:p>
     <w:p>
       <w:pPr>
@@ -8345,7 +9439,27 @@
           <w:sz w:val="20"/>
           <w:szCs w:val="20"/>
         </w:rPr>
-        <w:t>Client:192.168.1.29 /listfiles Auth: Success</w:t>
+        <w:t>Client:192.168.1.29 /</w:t>
+      </w:r>
+      <w:proofErr w:type="spellStart"/>
+      <w:r>
+        <w:rPr>
+          <w:rFonts w:ascii="Courier New" w:hAnsi="Courier New" w:cs="Courier New"/>
+          <w:color w:val="000000" w:themeColor="text1"/>
+          <w:sz w:val="20"/>
+          <w:szCs w:val="20"/>
+        </w:rPr>
+        <w:t>listfiles</w:t>
+      </w:r>
+      <w:proofErr w:type="spellEnd"/>
+      <w:r>
+        <w:rPr>
+          <w:rFonts w:ascii="Courier New" w:hAnsi="Courier New" w:cs="Courier New"/>
+          <w:color w:val="000000" w:themeColor="text1"/>
+          <w:sz w:val="20"/>
+          <w:szCs w:val="20"/>
+        </w:rPr>
+        <w:t xml:space="preserve"> Auth: Success</w:t>
       </w:r>
     </w:p>
     <w:p>
@@ -8368,8 +9482,19 @@
           <w:sz w:val="20"/>
           <w:szCs w:val="20"/>
         </w:rPr>
-        <w:t>Listing files stored on SD</w:t>
-      </w:r>
+        <w:t xml:space="preserve">Listing files stored on </w:t>
+      </w:r>
+      <w:proofErr w:type="gramStart"/>
+      <w:r>
+        <w:rPr>
+          <w:rFonts w:ascii="Courier New" w:hAnsi="Courier New" w:cs="Courier New"/>
+          <w:color w:val="000000" w:themeColor="text1"/>
+          <w:sz w:val="20"/>
+          <w:szCs w:val="20"/>
+        </w:rPr>
+        <w:t>SD</w:t>
+      </w:r>
+      <w:proofErr w:type="gramEnd"/>
     </w:p>
     <w:p>
       <w:pPr>
@@ -8592,7 +9717,27 @@
           <w:sz w:val="20"/>
           <w:szCs w:val="20"/>
         </w:rPr>
-        <w:t xml:space="preserve"> Buffer Last 4, Buffer Ptr 0</w:t>
+        <w:t xml:space="preserve"> Buffer Last 4, Buffer </w:t>
+      </w:r>
+      <w:proofErr w:type="spellStart"/>
+      <w:r>
+        <w:rPr>
+          <w:rFonts w:ascii="Courier New" w:hAnsi="Courier New" w:cs="Courier New"/>
+          <w:color w:val="000000" w:themeColor="text1"/>
+          <w:sz w:val="20"/>
+          <w:szCs w:val="20"/>
+        </w:rPr>
+        <w:t>Ptr</w:t>
+      </w:r>
+      <w:proofErr w:type="spellEnd"/>
+      <w:r>
+        <w:rPr>
+          <w:rFonts w:ascii="Courier New" w:hAnsi="Courier New" w:cs="Courier New"/>
+          <w:color w:val="000000" w:themeColor="text1"/>
+          <w:sz w:val="20"/>
+          <w:szCs w:val="20"/>
+        </w:rPr>
+        <w:t xml:space="preserve"> 0</w:t>
       </w:r>
     </w:p>
     <w:p>
@@ -8608,14 +9753,25 @@
           <w:szCs w:val="20"/>
         </w:rPr>
       </w:pPr>
-      <w:r>
-        <w:rPr>
-          <w:rFonts w:ascii="Courier New" w:hAnsi="Courier New" w:cs="Courier New"/>
-          <w:color w:val="000000" w:themeColor="text1"/>
-          <w:sz w:val="20"/>
-          <w:szCs w:val="20"/>
-        </w:rPr>
-        <w:t>Cmd Byte 1</w:t>
+      <w:proofErr w:type="spellStart"/>
+      <w:r>
+        <w:rPr>
+          <w:rFonts w:ascii="Courier New" w:hAnsi="Courier New" w:cs="Courier New"/>
+          <w:color w:val="000000" w:themeColor="text1"/>
+          <w:sz w:val="20"/>
+          <w:szCs w:val="20"/>
+        </w:rPr>
+        <w:t>Cmd</w:t>
+      </w:r>
+      <w:proofErr w:type="spellEnd"/>
+      <w:r>
+        <w:rPr>
+          <w:rFonts w:ascii="Courier New" w:hAnsi="Courier New" w:cs="Courier New"/>
+          <w:color w:val="000000" w:themeColor="text1"/>
+          <w:sz w:val="20"/>
+          <w:szCs w:val="20"/>
+        </w:rPr>
+        <w:t xml:space="preserve"> Byte 1</w:t>
       </w:r>
     </w:p>
     <w:p>
@@ -8631,14 +9787,25 @@
           <w:szCs w:val="20"/>
         </w:rPr>
       </w:pPr>
-      <w:r>
-        <w:rPr>
-          <w:rFonts w:ascii="Courier New" w:hAnsi="Courier New" w:cs="Courier New"/>
-          <w:color w:val="000000" w:themeColor="text1"/>
-          <w:sz w:val="20"/>
-          <w:szCs w:val="20"/>
-        </w:rPr>
-        <w:t>Cmd Byte 5</w:t>
+      <w:proofErr w:type="spellStart"/>
+      <w:r>
+        <w:rPr>
+          <w:rFonts w:ascii="Courier New" w:hAnsi="Courier New" w:cs="Courier New"/>
+          <w:color w:val="000000" w:themeColor="text1"/>
+          <w:sz w:val="20"/>
+          <w:szCs w:val="20"/>
+        </w:rPr>
+        <w:t>Cmd</w:t>
+      </w:r>
+      <w:proofErr w:type="spellEnd"/>
+      <w:r>
+        <w:rPr>
+          <w:rFonts w:ascii="Courier New" w:hAnsi="Courier New" w:cs="Courier New"/>
+          <w:color w:val="000000" w:themeColor="text1"/>
+          <w:sz w:val="20"/>
+          <w:szCs w:val="20"/>
+        </w:rPr>
+        <w:t xml:space="preserve"> Byte 5</w:t>
       </w:r>
     </w:p>
     <w:p>
@@ -8654,14 +9821,25 @@
           <w:szCs w:val="20"/>
         </w:rPr>
       </w:pPr>
-      <w:r>
-        <w:rPr>
-          <w:rFonts w:ascii="Courier New" w:hAnsi="Courier New" w:cs="Courier New"/>
-          <w:color w:val="000000" w:themeColor="text1"/>
-          <w:sz w:val="20"/>
-          <w:szCs w:val="20"/>
-        </w:rPr>
-        <w:t>Cmd Byte 18</w:t>
+      <w:proofErr w:type="spellStart"/>
+      <w:r>
+        <w:rPr>
+          <w:rFonts w:ascii="Courier New" w:hAnsi="Courier New" w:cs="Courier New"/>
+          <w:color w:val="000000" w:themeColor="text1"/>
+          <w:sz w:val="20"/>
+          <w:szCs w:val="20"/>
+        </w:rPr>
+        <w:t>Cmd</w:t>
+      </w:r>
+      <w:proofErr w:type="spellEnd"/>
+      <w:r>
+        <w:rPr>
+          <w:rFonts w:ascii="Courier New" w:hAnsi="Courier New" w:cs="Courier New"/>
+          <w:color w:val="000000" w:themeColor="text1"/>
+          <w:sz w:val="20"/>
+          <w:szCs w:val="20"/>
+        </w:rPr>
+        <w:t xml:space="preserve"> Byte 18</w:t>
       </w:r>
     </w:p>
     <w:p>
@@ -8677,14 +9855,25 @@
           <w:szCs w:val="20"/>
         </w:rPr>
       </w:pPr>
-      <w:r>
-        <w:rPr>
-          <w:rFonts w:ascii="Courier New" w:hAnsi="Courier New" w:cs="Courier New"/>
-          <w:color w:val="000000" w:themeColor="text1"/>
-          <w:sz w:val="20"/>
-          <w:szCs w:val="20"/>
-        </w:rPr>
-        <w:t>Cmd Byte 44</w:t>
+      <w:proofErr w:type="spellStart"/>
+      <w:r>
+        <w:rPr>
+          <w:rFonts w:ascii="Courier New" w:hAnsi="Courier New" w:cs="Courier New"/>
+          <w:color w:val="000000" w:themeColor="text1"/>
+          <w:sz w:val="20"/>
+          <w:szCs w:val="20"/>
+        </w:rPr>
+        <w:t>Cmd</w:t>
+      </w:r>
+      <w:proofErr w:type="spellEnd"/>
+      <w:r>
+        <w:rPr>
+          <w:rFonts w:ascii="Courier New" w:hAnsi="Courier New" w:cs="Courier New"/>
+          <w:color w:val="000000" w:themeColor="text1"/>
+          <w:sz w:val="20"/>
+          <w:szCs w:val="20"/>
+        </w:rPr>
+        <w:t xml:space="preserve"> Byte 44</w:t>
       </w:r>
     </w:p>
     <w:p>
@@ -8848,9 +10037,17 @@
       <w:bookmarkEnd w:id="14"/>
     </w:p>
     <w:p>
-      <w:r>
-        <w:t>Displays files on the Esp32 SD card</w:t>
-      </w:r>
+      <w:pPr>
+        <w:ind w:left="360"/>
+      </w:pPr>
+      <w:r>
+        <w:t xml:space="preserve">Displays files on the Esp32 SD </w:t>
+      </w:r>
+      <w:proofErr w:type="gramStart"/>
+      <w:r>
+        <w:t>card</w:t>
+      </w:r>
+      <w:proofErr w:type="gramEnd"/>
     </w:p>
     <w:p/>
     <w:p>
@@ -8872,7 +10069,23 @@
         <w:ind w:left="360"/>
       </w:pPr>
       <w:r>
-        <w:t>Sends file using xmodem protocol. File is sent in 128 byte blocks.</w:t>
+        <w:t xml:space="preserve">Sends file using </w:t>
+      </w:r>
+      <w:proofErr w:type="spellStart"/>
+      <w:r>
+        <w:t>xmodem</w:t>
+      </w:r>
+      <w:proofErr w:type="spellEnd"/>
+      <w:r>
+        <w:t xml:space="preserve"> protocol. File is sent in </w:t>
+      </w:r>
+      <w:proofErr w:type="gramStart"/>
+      <w:r>
+        <w:t>128 byte</w:t>
+      </w:r>
+      <w:proofErr w:type="gramEnd"/>
+      <w:r>
+        <w:t xml:space="preserve"> blocks.</w:t>
       </w:r>
     </w:p>
     <w:p/>
@@ -8886,10 +10099,7 @@
       </w:pPr>
       <w:bookmarkStart w:id="16" w:name="_Toc106825664"/>
       <w:r>
-        <w:t>Get</w:t>
-      </w:r>
-      <w:r>
-        <w:t xml:space="preserve"> File</w:t>
+        <w:t>Get File</w:t>
       </w:r>
       <w:bookmarkEnd w:id="16"/>
     </w:p>
@@ -8898,20 +10108,29 @@
         <w:ind w:left="360"/>
       </w:pPr>
       <w:r>
-        <w:t>Gets</w:t>
-      </w:r>
-      <w:r>
-        <w:t xml:space="preserve"> file </w:t>
-      </w:r>
-      <w:r>
-        <w:t xml:space="preserve">from esp32 </w:t>
-      </w:r>
-      <w:r>
-        <w:t>using xmodem protocol. File is sent in 128 byte blocks.</w:t>
-      </w:r>
-      <w:r>
-        <w:t xml:space="preserve"> You must include a ‘.’ If there is no filename extension</w:t>
-      </w:r>
+        <w:t xml:space="preserve">Gets file from esp32 using </w:t>
+      </w:r>
+      <w:proofErr w:type="spellStart"/>
+      <w:r>
+        <w:t>xmodem</w:t>
+      </w:r>
+      <w:proofErr w:type="spellEnd"/>
+      <w:r>
+        <w:t xml:space="preserve"> protocol. File is sent in </w:t>
+      </w:r>
+      <w:proofErr w:type="gramStart"/>
+      <w:r>
+        <w:t>128 byte</w:t>
+      </w:r>
+      <w:proofErr w:type="gramEnd"/>
+      <w:r>
+        <w:t xml:space="preserve"> blocks. You must include a ‘.’ If there is no filename </w:t>
+      </w:r>
+      <w:proofErr w:type="gramStart"/>
+      <w:r>
+        <w:t>extension</w:t>
+      </w:r>
+      <w:proofErr w:type="gramEnd"/>
     </w:p>
     <w:p>
       <w:pPr>
@@ -8934,8 +10153,13 @@
         <w:ind w:left="360"/>
       </w:pPr>
       <w:r>
-        <w:t>Reports current esp32 status</w:t>
-      </w:r>
+        <w:t xml:space="preserve">Reports current esp32 </w:t>
+      </w:r>
+      <w:proofErr w:type="gramStart"/>
+      <w:r>
+        <w:t>status</w:t>
+      </w:r>
+      <w:proofErr w:type="gramEnd"/>
     </w:p>
     <w:p>
       <w:pPr>
@@ -8944,7 +10168,6 @@
       </w:pPr>
       <w:bookmarkStart w:id="18" w:name="_Toc106825666"/>
       <w:r>
-        <w:lastRenderedPageBreak/>
         <w:t>X: Reboot Esp32</w:t>
       </w:r>
       <w:bookmarkEnd w:id="18"/>
@@ -8954,8 +10177,13 @@
         <w:ind w:left="360"/>
       </w:pPr>
       <w:r>
-        <w:t>Restarts the esp32</w:t>
-      </w:r>
+        <w:t xml:space="preserve">Restarts the </w:t>
+      </w:r>
+      <w:proofErr w:type="gramStart"/>
+      <w:r>
+        <w:t>esp32</w:t>
+      </w:r>
+      <w:proofErr w:type="gramEnd"/>
     </w:p>
     <w:p/>
     <w:p>
@@ -8978,11 +10206,16 @@
       <w:r>
         <w:t xml:space="preserve">The network </w:t>
       </w:r>
+      <w:proofErr w:type="spellStart"/>
       <w:r>
         <w:t>SSID</w:t>
       </w:r>
       <w:r>
-        <w:t>and password are stored in NVM. If it doesn’t exist, the ESP32 asks for the information, including the user id and password, over the USB interface. You can use the menu to clear NVM.</w:t>
+        <w:t>and</w:t>
+      </w:r>
+      <w:proofErr w:type="spellEnd"/>
+      <w:r>
+        <w:t xml:space="preserve"> password are stored in NVM. If it doesn’t exist, the ESP32 asks for the information, including the user id and password, over the USB interface. You can use the menu to clear NVM.</w:t>
       </w:r>
     </w:p>
     <w:p/>
@@ -9082,7 +10315,7 @@
 </file>
 
 <file path=word/numbering.xml><?xml version="1.0" encoding="utf-8"?>
-<w:numbering xmlns:wpc="http://schemas.microsoft.com/office/word/2010/wordprocessingCanvas" xmlns:cx="http://schemas.microsoft.com/office/drawing/2014/chartex" xmlns:cx1="http://schemas.microsoft.com/office/drawing/2015/9/8/chartex" xmlns:cx2="http://schemas.microsoft.com/office/drawing/2015/10/21/chartex" xmlns:cx3="http://schemas.microsoft.com/office/drawing/2016/5/9/chartex" xmlns:cx4="http://schemas.microsoft.com/office/drawing/2016/5/10/chartex" xmlns:cx5="http://schemas.microsoft.com/office/drawing/2016/5/11/chartex" xmlns:cx6="http://schemas.microsoft.com/office/drawing/2016/5/12/chartex" xmlns:cx7="http://schemas.microsoft.com/office/drawing/2016/5/13/chartex" xmlns:cx8="http://schemas.microsoft.com/office/drawing/2016/5/14/chartex" xmlns:mc="http://schemas.openxmlformats.org/markup-compatibility/2006" xmlns:aink="http://schemas.microsoft.com/office/drawing/2016/ink" xmlns:am3d="http://schemas.microsoft.com/office/drawing/2017/model3d" xmlns:o="urn:schemas-microsoft-com:office:office" xmlns:oel="http://schemas.microsoft.com/office/2019/extlst" xmlns:r="http://schemas.openxmlformats.org/officeDocument/2006/relationships" xmlns:m="http://schemas.openxmlformats.org/officeDocument/2006/math" xmlns:v="urn:schemas-microsoft-com:vml" xmlns:wp14="http://schemas.microsoft.com/office/word/2010/wordprocessingDrawing" xmlns:wp="http://schemas.openxmlformats.org/drawingml/2006/wordprocessingDrawing" xmlns:w10="urn:schemas-microsoft-com:office:word" xmlns:w="http://schemas.openxmlformats.org/wordprocessingml/2006/main" xmlns:w14="http://schemas.microsoft.com/office/word/2010/wordml" xmlns:w15="http://schemas.microsoft.com/office/word/2012/wordml" xmlns:w16cex="http://schemas.microsoft.com/office/word/2018/wordml/cex" xmlns:w16cid="http://schemas.microsoft.com/office/word/2016/wordml/cid" xmlns:w16="http://schemas.microsoft.com/office/word/2018/wordml" xmlns:w16sdtdh="http://schemas.microsoft.com/office/word/2020/wordml/sdtdatahash" xmlns:w16se="http://schemas.microsoft.com/office/word/2015/wordml/symex" xmlns:wpg="http://schemas.microsoft.com/office/word/2010/wordprocessingGroup" xmlns:wpi="http://schemas.microsoft.com/office/word/2010/wordprocessingInk" xmlns:wne="http://schemas.microsoft.com/office/word/2006/wordml" xmlns:wps="http://schemas.microsoft.com/office/word/2010/wordprocessingShape" mc:Ignorable="w14 w15 w16se w16cid w16 w16cex w16sdtdh wp14">
+<w:numbering xmlns:wpc="http://schemas.microsoft.com/office/word/2010/wordprocessingCanvas" xmlns:cx="http://schemas.microsoft.com/office/drawing/2014/chartex" xmlns:cx1="http://schemas.microsoft.com/office/drawing/2015/9/8/chartex" xmlns:cx2="http://schemas.microsoft.com/office/drawing/2015/10/21/chartex" xmlns:cx3="http://schemas.microsoft.com/office/drawing/2016/5/9/chartex" xmlns:cx4="http://schemas.microsoft.com/office/drawing/2016/5/10/chartex" xmlns:cx5="http://schemas.microsoft.com/office/drawing/2016/5/11/chartex" xmlns:cx6="http://schemas.microsoft.com/office/drawing/2016/5/12/chartex" xmlns:cx7="http://schemas.microsoft.com/office/drawing/2016/5/13/chartex" xmlns:cx8="http://schemas.microsoft.com/office/drawing/2016/5/14/chartex" xmlns:mc="http://schemas.openxmlformats.org/markup-compatibility/2006" xmlns:aink="http://schemas.microsoft.com/office/drawing/2016/ink" xmlns:am3d="http://schemas.microsoft.com/office/drawing/2017/model3d" xmlns:o="urn:schemas-microsoft-com:office:office" xmlns:oel="http://schemas.microsoft.com/office/2019/extlst" xmlns:r="http://schemas.openxmlformats.org/officeDocument/2006/relationships" xmlns:m="http://schemas.openxmlformats.org/officeDocument/2006/math" xmlns:v="urn:schemas-microsoft-com:vml" xmlns:wp14="http://schemas.microsoft.com/office/word/2010/wordprocessingDrawing" xmlns:wp="http://schemas.openxmlformats.org/drawingml/2006/wordprocessingDrawing" xmlns:w10="urn:schemas-microsoft-com:office:word" xmlns:w="http://schemas.openxmlformats.org/wordprocessingml/2006/main" xmlns:w14="http://schemas.microsoft.com/office/word/2010/wordml" xmlns:w15="http://schemas.microsoft.com/office/word/2012/wordml" xmlns:w16cex="http://schemas.microsoft.com/office/word/2018/wordml/cex" xmlns:w16cid="http://schemas.microsoft.com/office/word/2016/wordml/cid" xmlns:w16="http://schemas.microsoft.com/office/word/2018/wordml" xmlns:w16du="http://schemas.microsoft.com/office/word/2023/wordml/word16du" xmlns:w16sdtdh="http://schemas.microsoft.com/office/word/2020/wordml/sdtdatahash" xmlns:w16se="http://schemas.microsoft.com/office/word/2015/wordml/symex" xmlns:wpg="http://schemas.microsoft.com/office/word/2010/wordprocessingGroup" xmlns:wpi="http://schemas.microsoft.com/office/word/2010/wordprocessingInk" xmlns:wne="http://schemas.microsoft.com/office/word/2006/wordml" xmlns:wps="http://schemas.microsoft.com/office/word/2010/wordprocessingShape" mc:Ignorable="w14 w15 w16se w16cid w16 w16cex w16sdtdh wp14">
   <w:abstractNum w:abstractNumId="0" w15:restartNumberingAfterBreak="0">
     <w:nsid w:val="06191716"/>
     <w:multiLevelType w:val="hybridMultilevel"/>
@@ -9399,6 +10632,92 @@
     </w:lvl>
   </w:abstractNum>
   <w:abstractNum w:abstractNumId="3" w15:restartNumberingAfterBreak="0">
+    <w:nsid w:val="1F262B90"/>
+    <w:multiLevelType w:val="hybridMultilevel"/>
+    <w:tmpl w:val="D7626516"/>
+    <w:lvl w:ilvl="0" w:tplc="0409000F">
+      <w:start w:val="1"/>
+      <w:numFmt w:val="decimal"/>
+      <w:lvlText w:val="%1."/>
+      <w:lvlJc w:val="left"/>
+      <w:pPr>
+        <w:ind w:left="720" w:hanging="360"/>
+      </w:pPr>
+    </w:lvl>
+    <w:lvl w:ilvl="1" w:tplc="04090019">
+      <w:start w:val="1"/>
+      <w:numFmt w:val="lowerLetter"/>
+      <w:lvlText w:val="%2."/>
+      <w:lvlJc w:val="left"/>
+      <w:pPr>
+        <w:ind w:left="1440" w:hanging="360"/>
+      </w:pPr>
+    </w:lvl>
+    <w:lvl w:ilvl="2" w:tplc="0409001B">
+      <w:start w:val="1"/>
+      <w:numFmt w:val="lowerRoman"/>
+      <w:lvlText w:val="%3."/>
+      <w:lvlJc w:val="right"/>
+      <w:pPr>
+        <w:ind w:left="2160" w:hanging="180"/>
+      </w:pPr>
+    </w:lvl>
+    <w:lvl w:ilvl="3" w:tplc="0409000F">
+      <w:start w:val="1"/>
+      <w:numFmt w:val="decimal"/>
+      <w:lvlText w:val="%4."/>
+      <w:lvlJc w:val="left"/>
+      <w:pPr>
+        <w:ind w:left="2880" w:hanging="360"/>
+      </w:pPr>
+    </w:lvl>
+    <w:lvl w:ilvl="4" w:tplc="04090019" w:tentative="1">
+      <w:start w:val="1"/>
+      <w:numFmt w:val="lowerLetter"/>
+      <w:lvlText w:val="%5."/>
+      <w:lvlJc w:val="left"/>
+      <w:pPr>
+        <w:ind w:left="3600" w:hanging="360"/>
+      </w:pPr>
+    </w:lvl>
+    <w:lvl w:ilvl="5" w:tplc="0409001B" w:tentative="1">
+      <w:start w:val="1"/>
+      <w:numFmt w:val="lowerRoman"/>
+      <w:lvlText w:val="%6."/>
+      <w:lvlJc w:val="right"/>
+      <w:pPr>
+        <w:ind w:left="4320" w:hanging="180"/>
+      </w:pPr>
+    </w:lvl>
+    <w:lvl w:ilvl="6" w:tplc="0409000F" w:tentative="1">
+      <w:start w:val="1"/>
+      <w:numFmt w:val="decimal"/>
+      <w:lvlText w:val="%7."/>
+      <w:lvlJc w:val="left"/>
+      <w:pPr>
+        <w:ind w:left="5040" w:hanging="360"/>
+      </w:pPr>
+    </w:lvl>
+    <w:lvl w:ilvl="7" w:tplc="04090019" w:tentative="1">
+      <w:start w:val="1"/>
+      <w:numFmt w:val="lowerLetter"/>
+      <w:lvlText w:val="%8."/>
+      <w:lvlJc w:val="left"/>
+      <w:pPr>
+        <w:ind w:left="5760" w:hanging="360"/>
+      </w:pPr>
+    </w:lvl>
+    <w:lvl w:ilvl="8" w:tplc="0409001B" w:tentative="1">
+      <w:start w:val="1"/>
+      <w:numFmt w:val="lowerRoman"/>
+      <w:lvlText w:val="%9."/>
+      <w:lvlJc w:val="right"/>
+      <w:pPr>
+        <w:ind w:left="6480" w:hanging="180"/>
+      </w:pPr>
+    </w:lvl>
+  </w:abstractNum>
+  <w:abstractNum w:abstractNumId="4" w15:restartNumberingAfterBreak="0">
     <w:nsid w:val="490B7D2D"/>
     <w:multiLevelType w:val="hybridMultilevel"/>
     <w:tmpl w:val="EBA47B54"/>
@@ -9512,7 +10831,7 @@
     </w:lvl>
   </w:abstractNum>
   <w:num w:numId="1" w16cid:durableId="789544172">
-    <w:abstractNumId w:val="3"/>
+    <w:abstractNumId w:val="4"/>
   </w:num>
   <w:num w:numId="2" w16cid:durableId="363363120">
     <w:abstractNumId w:val="2"/>
@@ -9522,6 +10841,9 @@
   </w:num>
   <w:num w:numId="4" w16cid:durableId="1346976007">
     <w:abstractNumId w:val="0"/>
+  </w:num>
+  <w:num w:numId="5" w16cid:durableId="2013296304">
+    <w:abstractNumId w:val="3"/>
   </w:num>
 </w:numbering>
 </file>

</xml_diff>